<commit_message>
Formulieren voor verslagen aanmaken.
Class VerslagFormCreator om de verslagen aan te maken.
Beetje herstructuren van de processing directories.
Aanpassen templates.

Doorstaat de tests.

Laatste stap is het inbouwen in een processor, dat moet nog.
</commit_message>
<xml_diff>
--- a/templates/forms/v2.2b/3. Beoordeling plan van aanpak v2.2b.docx
+++ b/templates/forms/v2.2b/3. Beoordeling plan van aanpak v2.2b.docx
@@ -4,7 +4,7 @@
   <w:body>
     <w:tbl>
       <w:tblPr>
-        <w:tblStyle w:val="TableGrid"/>
+        <w:tblStyle w:val="Tabelraster"/>
         <w:tblW w:w="9010" w:type="dxa"/>
         <w:tblLook w:val="04A0" w:firstRow="1" w:lastRow="0" w:firstColumn="1" w:lastColumn="0" w:noHBand="0" w:noVBand="1"/>
         <w:tblCaption w:val="studentTable"/>
@@ -178,21 +178,6 @@
             </w:r>
             <w:r>
               <w:instrText xml:space="preserve"> MERGEFIELD datum </w:instrText>
-            </w:r>
-            <w:r>
-              <w:instrText>\@ "</w:instrText>
-            </w:r>
-            <w:r>
-              <w:instrText xml:space="preserve">dd </w:instrText>
-            </w:r>
-            <w:r>
-              <w:instrText xml:space="preserve">MMMM </w:instrText>
-            </w:r>
-            <w:r>
-              <w:instrText>YYYY</w:instrText>
-            </w:r>
-            <w:r>
-              <w:instrText>"</w:instrText>
             </w:r>
             <w:r>
               <w:fldChar w:fldCharType="separate"/>
@@ -476,7 +461,7 @@
     </w:p>
     <w:tbl>
       <w:tblPr>
-        <w:tblStyle w:val="TableGrid"/>
+        <w:tblStyle w:val="Tabelraster"/>
         <w:tblW w:w="0" w:type="auto"/>
         <w:tblLook w:val="04A0" w:firstRow="1" w:lastRow="0" w:firstColumn="1" w:lastColumn="0" w:noHBand="0" w:noVBand="1"/>
         <w:tblCaption w:val="markTable"/>
@@ -521,7 +506,6 @@
                   <w:listItem w:displayText="onvoldoende" w:value="onvoldoende"/>
                 </w:comboBox>
               </w:sdtPr>
-              <w:sdtEndPr/>
               <w:sdtContent>
                 <w:r>
                   <w:t>Choose an item.</w:t>
@@ -550,7 +534,7 @@
     </w:p>
     <w:tbl>
       <w:tblPr>
-        <w:tblStyle w:val="TableGrid"/>
+        <w:tblStyle w:val="Tabelraster"/>
         <w:tblW w:w="0" w:type="auto"/>
         <w:tblLook w:val="04A0" w:firstRow="1" w:lastRow="0" w:firstColumn="1" w:lastColumn="0" w:noHBand="0" w:noVBand="1"/>
       </w:tblPr>
@@ -570,7 +554,7 @@
           </w:tcPr>
           <w:p>
             <w:pPr>
-              <w:pStyle w:val="ListParagraph"/>
+              <w:pStyle w:val="Lijstalinea"/>
               <w:numPr>
                 <w:ilvl w:val="0"/>
                 <w:numId w:val="3"/>
@@ -590,7 +574,7 @@
           </w:p>
           <w:p>
             <w:pPr>
-              <w:pStyle w:val="ListParagraph"/>
+              <w:pStyle w:val="Lijstalinea"/>
               <w:numPr>
                 <w:ilvl w:val="0"/>
                 <w:numId w:val="3"/>
@@ -610,7 +594,7 @@
           </w:p>
           <w:p>
             <w:pPr>
-              <w:pStyle w:val="ListParagraph"/>
+              <w:pStyle w:val="Lijstalinea"/>
               <w:numPr>
                 <w:ilvl w:val="0"/>
                 <w:numId w:val="3"/>
@@ -671,7 +655,7 @@
     </w:p>
     <w:tbl>
       <w:tblPr>
-        <w:tblStyle w:val="TableGrid"/>
+        <w:tblStyle w:val="Tabelraster"/>
         <w:tblW w:w="0" w:type="auto"/>
         <w:tblLook w:val="04A0" w:firstRow="1" w:lastRow="0" w:firstColumn="1" w:lastColumn="0" w:noHBand="0" w:noVBand="1"/>
       </w:tblPr>
@@ -744,7 +728,7 @@
             </w:r>
             <w:r>
               <w:rPr>
-                <w:rStyle w:val="FootnoteReference"/>
+                <w:rStyle w:val="Voetnootmarkering"/>
                 <w:szCs w:val="20"/>
               </w:rPr>
               <w:footnoteReference w:id="1"/>
@@ -759,7 +743,7 @@
           </w:tcPr>
           <w:p>
             <w:pPr>
-              <w:pStyle w:val="ListParagraph"/>
+              <w:pStyle w:val="Lijstalinea"/>
               <w:numPr>
                 <w:ilvl w:val="0"/>
                 <w:numId w:val="2"/>
@@ -796,7 +780,7 @@
           </w:tcPr>
           <w:p>
             <w:pPr>
-              <w:pStyle w:val="ListParagraph"/>
+              <w:pStyle w:val="Lijstalinea"/>
               <w:numPr>
                 <w:ilvl w:val="0"/>
                 <w:numId w:val="2"/>
@@ -833,7 +817,7 @@
           </w:tcPr>
           <w:p>
             <w:pPr>
-              <w:pStyle w:val="ListParagraph"/>
+              <w:pStyle w:val="Lijstalinea"/>
               <w:numPr>
                 <w:ilvl w:val="0"/>
                 <w:numId w:val="2"/>
@@ -876,7 +860,7 @@
           </w:tcPr>
           <w:p>
             <w:pPr>
-              <w:pStyle w:val="ListParagraph"/>
+              <w:pStyle w:val="Lijstalinea"/>
               <w:numPr>
                 <w:ilvl w:val="0"/>
                 <w:numId w:val="2"/>
@@ -913,7 +897,7 @@
           </w:tcPr>
           <w:p>
             <w:pPr>
-              <w:pStyle w:val="ListParagraph"/>
+              <w:pStyle w:val="Lijstalinea"/>
               <w:numPr>
                 <w:ilvl w:val="0"/>
                 <w:numId w:val="2"/>
@@ -956,7 +940,7 @@
           </w:tcPr>
           <w:p>
             <w:pPr>
-              <w:pStyle w:val="ListParagraph"/>
+              <w:pStyle w:val="Lijstalinea"/>
               <w:numPr>
                 <w:ilvl w:val="0"/>
                 <w:numId w:val="2"/>
@@ -999,7 +983,7 @@
           </w:tcPr>
           <w:p>
             <w:pPr>
-              <w:pStyle w:val="ListParagraph"/>
+              <w:pStyle w:val="Lijstalinea"/>
               <w:numPr>
                 <w:ilvl w:val="0"/>
                 <w:numId w:val="2"/>
@@ -1036,7 +1020,7 @@
           </w:tcPr>
           <w:p>
             <w:pPr>
-              <w:pStyle w:val="ListParagraph"/>
+              <w:pStyle w:val="Lijstalinea"/>
               <w:numPr>
                 <w:ilvl w:val="0"/>
                 <w:numId w:val="2"/>
@@ -1073,7 +1057,7 @@
           </w:tcPr>
           <w:p>
             <w:pPr>
-              <w:pStyle w:val="ListParagraph"/>
+              <w:pStyle w:val="Lijstalinea"/>
               <w:numPr>
                 <w:ilvl w:val="0"/>
                 <w:numId w:val="2"/>
@@ -1156,7 +1140,6 @@
                   <w:listItem w:displayText="onvoldoende" w:value="onvoldoende"/>
                 </w:comboBox>
               </w:sdtPr>
-              <w:sdtEndPr/>
               <w:sdtContent>
                 <w:r>
                   <w:rPr>
@@ -1224,7 +1207,7 @@
   <w:sdt>
     <w:sdtPr>
       <w:rPr>
-        <w:rStyle w:val="PageNumber"/>
+        <w:rStyle w:val="Paginanummer"/>
       </w:rPr>
       <w:id w:val="1438410182"/>
       <w:docPartObj>
@@ -1232,35 +1215,30 @@
         <w:docPartUnique/>
       </w:docPartObj>
     </w:sdtPr>
-    <w:sdtEndPr>
-      <w:rPr>
-        <w:rStyle w:val="PageNumber"/>
-      </w:rPr>
-    </w:sdtEndPr>
     <w:sdtContent>
       <w:p>
         <w:pPr>
-          <w:pStyle w:val="Footer"/>
+          <w:pStyle w:val="Voettekst"/>
           <w:framePr w:wrap="none" w:vAnchor="text" w:hAnchor="margin" w:xAlign="right" w:y="1"/>
           <w:rPr>
-            <w:rStyle w:val="PageNumber"/>
+            <w:rStyle w:val="Paginanummer"/>
           </w:rPr>
         </w:pPr>
         <w:r>
           <w:rPr>
-            <w:rStyle w:val="PageNumber"/>
+            <w:rStyle w:val="Paginanummer"/>
           </w:rPr>
           <w:fldChar w:fldCharType="begin"/>
         </w:r>
         <w:r>
           <w:rPr>
-            <w:rStyle w:val="PageNumber"/>
+            <w:rStyle w:val="Paginanummer"/>
           </w:rPr>
           <w:instrText xml:space="preserve"> PAGE </w:instrText>
         </w:r>
         <w:r>
           <w:rPr>
-            <w:rStyle w:val="PageNumber"/>
+            <w:rStyle w:val="Paginanummer"/>
           </w:rPr>
           <w:fldChar w:fldCharType="end"/>
         </w:r>
@@ -1269,7 +1247,7 @@
   </w:sdt>
   <w:p>
     <w:pPr>
-      <w:pStyle w:val="Footer"/>
+      <w:pStyle w:val="Voettekst"/>
       <w:ind w:right="360"/>
     </w:pPr>
   </w:p>
@@ -1280,16 +1258,16 @@
 <w:ftr xmlns:wpc="http://schemas.microsoft.com/office/word/2010/wordprocessingCanvas" xmlns:cx="http://schemas.microsoft.com/office/drawing/2014/chartex" xmlns:cx1="http://schemas.microsoft.com/office/drawing/2015/9/8/chartex" xmlns:cx2="http://schemas.microsoft.com/office/drawing/2015/10/21/chartex" xmlns:cx3="http://schemas.microsoft.com/office/drawing/2016/5/9/chartex" xmlns:cx4="http://schemas.microsoft.com/office/drawing/2016/5/10/chartex" xmlns:cx5="http://schemas.microsoft.com/office/drawing/2016/5/11/chartex" xmlns:cx6="http://schemas.microsoft.com/office/drawing/2016/5/12/chartex" xmlns:cx7="http://schemas.microsoft.com/office/drawing/2016/5/13/chartex" xmlns:cx8="http://schemas.microsoft.com/office/drawing/2016/5/14/chartex" xmlns:mc="http://schemas.openxmlformats.org/markup-compatibility/2006" xmlns:aink="http://schemas.microsoft.com/office/drawing/2016/ink" xmlns:am3d="http://schemas.microsoft.com/office/drawing/2017/model3d" xmlns:o="urn:schemas-microsoft-com:office:office" xmlns:oel="http://schemas.microsoft.com/office/2019/extlst" xmlns:r="http://schemas.openxmlformats.org/officeDocument/2006/relationships" xmlns:m="http://schemas.openxmlformats.org/officeDocument/2006/math" xmlns:v="urn:schemas-microsoft-com:vml" xmlns:wp14="http://schemas.microsoft.com/office/word/2010/wordprocessingDrawing" xmlns:wp="http://schemas.openxmlformats.org/drawingml/2006/wordprocessingDrawing" xmlns:w10="urn:schemas-microsoft-com:office:word" xmlns:w="http://schemas.openxmlformats.org/wordprocessingml/2006/main" xmlns:w14="http://schemas.microsoft.com/office/word/2010/wordml" xmlns:w15="http://schemas.microsoft.com/office/word/2012/wordml" xmlns:w16cex="http://schemas.microsoft.com/office/word/2018/wordml/cex" xmlns:w16cid="http://schemas.microsoft.com/office/word/2016/wordml/cid" xmlns:w16="http://schemas.microsoft.com/office/word/2018/wordml" xmlns:w16sdtdh="http://schemas.microsoft.com/office/word/2020/wordml/sdtdatahash" xmlns:w16se="http://schemas.microsoft.com/office/word/2015/wordml/symex" xmlns:wpg="http://schemas.microsoft.com/office/word/2010/wordprocessingGroup" xmlns:wpi="http://schemas.microsoft.com/office/word/2010/wordprocessingInk" xmlns:wne="http://schemas.microsoft.com/office/word/2006/wordml" xmlns:wps="http://schemas.microsoft.com/office/word/2010/wordprocessingShape" mc:Ignorable="w14 w15 w16se w16cid w16 w16cex w16sdtdh wp14">
   <w:p>
     <w:pPr>
-      <w:pStyle w:val="Footer"/>
+      <w:pStyle w:val="Voettekst"/>
       <w:framePr w:wrap="none" w:vAnchor="text" w:hAnchor="margin" w:xAlign="right" w:y="1"/>
       <w:rPr>
-        <w:rStyle w:val="PageNumber"/>
+        <w:rStyle w:val="Paginanummer"/>
         <w:rFonts w:asciiTheme="majorHAnsi" w:hAnsiTheme="majorHAnsi" w:cstheme="majorHAnsi"/>
       </w:rPr>
     </w:pPr>
     <w:r>
       <w:rPr>
-        <w:rStyle w:val="PageNumber"/>
+        <w:rStyle w:val="Paginanummer"/>
         <w:rFonts w:asciiTheme="majorHAnsi" w:hAnsiTheme="majorHAnsi" w:cstheme="majorHAnsi"/>
         <w:lang w:val="en-US"/>
       </w:rPr>
@@ -1298,7 +1276,7 @@
     <w:sdt>
       <w:sdtPr>
         <w:rPr>
-          <w:rStyle w:val="PageNumber"/>
+          <w:rStyle w:val="Paginanummer"/>
           <w:rFonts w:asciiTheme="majorHAnsi" w:hAnsiTheme="majorHAnsi" w:cstheme="majorHAnsi"/>
         </w:rPr>
         <w:id w:val="-1093479018"/>
@@ -1307,36 +1285,31 @@
           <w:docPartUnique/>
         </w:docPartObj>
       </w:sdtPr>
-      <w:sdtEndPr>
-        <w:rPr>
-          <w:rStyle w:val="PageNumber"/>
-        </w:rPr>
-      </w:sdtEndPr>
       <w:sdtContent>
         <w:r>
           <w:rPr>
-            <w:rStyle w:val="PageNumber"/>
+            <w:rStyle w:val="Paginanummer"/>
             <w:rFonts w:asciiTheme="majorHAnsi" w:hAnsiTheme="majorHAnsi" w:cstheme="majorHAnsi"/>
           </w:rPr>
           <w:fldChar w:fldCharType="begin"/>
         </w:r>
         <w:r>
           <w:rPr>
-            <w:rStyle w:val="PageNumber"/>
+            <w:rStyle w:val="Paginanummer"/>
             <w:rFonts w:asciiTheme="majorHAnsi" w:hAnsiTheme="majorHAnsi" w:cstheme="majorHAnsi"/>
           </w:rPr>
           <w:instrText xml:space="preserve"> PAGE </w:instrText>
         </w:r>
         <w:r>
           <w:rPr>
-            <w:rStyle w:val="PageNumber"/>
+            <w:rStyle w:val="Paginanummer"/>
             <w:rFonts w:asciiTheme="majorHAnsi" w:hAnsiTheme="majorHAnsi" w:cstheme="majorHAnsi"/>
           </w:rPr>
           <w:fldChar w:fldCharType="separate"/>
         </w:r>
         <w:r>
           <w:rPr>
-            <w:rStyle w:val="PageNumber"/>
+            <w:rStyle w:val="Paginanummer"/>
             <w:rFonts w:asciiTheme="majorHAnsi" w:hAnsiTheme="majorHAnsi" w:cstheme="majorHAnsi"/>
             <w:noProof/>
           </w:rPr>
@@ -1344,14 +1317,14 @@
         </w:r>
         <w:r>
           <w:rPr>
-            <w:rStyle w:val="PageNumber"/>
+            <w:rStyle w:val="Paginanummer"/>
             <w:rFonts w:asciiTheme="majorHAnsi" w:hAnsiTheme="majorHAnsi" w:cstheme="majorHAnsi"/>
           </w:rPr>
           <w:fldChar w:fldCharType="end"/>
         </w:r>
         <w:r>
           <w:rPr>
-            <w:rStyle w:val="PageNumber"/>
+            <w:rStyle w:val="Paginanummer"/>
             <w:rFonts w:asciiTheme="majorHAnsi" w:hAnsiTheme="majorHAnsi" w:cstheme="majorHAnsi"/>
             <w:lang w:val="en-US"/>
           </w:rPr>
@@ -1362,7 +1335,7 @@
   </w:p>
   <w:p>
     <w:pPr>
-      <w:pStyle w:val="Footer"/>
+      <w:pStyle w:val="Voettekst"/>
       <w:ind w:right="360"/>
       <w:rPr>
         <w:rFonts w:asciiTheme="majorHAnsi" w:hAnsiTheme="majorHAnsi" w:cstheme="majorHAnsi"/>
@@ -1419,7 +1392,7 @@
 <w:ftr xmlns:wpc="http://schemas.microsoft.com/office/word/2010/wordprocessingCanvas" xmlns:cx="http://schemas.microsoft.com/office/drawing/2014/chartex" xmlns:cx1="http://schemas.microsoft.com/office/drawing/2015/9/8/chartex" xmlns:cx2="http://schemas.microsoft.com/office/drawing/2015/10/21/chartex" xmlns:cx3="http://schemas.microsoft.com/office/drawing/2016/5/9/chartex" xmlns:cx4="http://schemas.microsoft.com/office/drawing/2016/5/10/chartex" xmlns:cx5="http://schemas.microsoft.com/office/drawing/2016/5/11/chartex" xmlns:cx6="http://schemas.microsoft.com/office/drawing/2016/5/12/chartex" xmlns:cx7="http://schemas.microsoft.com/office/drawing/2016/5/13/chartex" xmlns:cx8="http://schemas.microsoft.com/office/drawing/2016/5/14/chartex" xmlns:mc="http://schemas.openxmlformats.org/markup-compatibility/2006" xmlns:aink="http://schemas.microsoft.com/office/drawing/2016/ink" xmlns:am3d="http://schemas.microsoft.com/office/drawing/2017/model3d" xmlns:o="urn:schemas-microsoft-com:office:office" xmlns:oel="http://schemas.microsoft.com/office/2019/extlst" xmlns:r="http://schemas.openxmlformats.org/officeDocument/2006/relationships" xmlns:m="http://schemas.openxmlformats.org/officeDocument/2006/math" xmlns:v="urn:schemas-microsoft-com:vml" xmlns:wp14="http://schemas.microsoft.com/office/word/2010/wordprocessingDrawing" xmlns:wp="http://schemas.openxmlformats.org/drawingml/2006/wordprocessingDrawing" xmlns:w10="urn:schemas-microsoft-com:office:word" xmlns:w="http://schemas.openxmlformats.org/wordprocessingml/2006/main" xmlns:w14="http://schemas.microsoft.com/office/word/2010/wordml" xmlns:w15="http://schemas.microsoft.com/office/word/2012/wordml" xmlns:w16cex="http://schemas.microsoft.com/office/word/2018/wordml/cex" xmlns:w16cid="http://schemas.microsoft.com/office/word/2016/wordml/cid" xmlns:w16="http://schemas.microsoft.com/office/word/2018/wordml" xmlns:w16sdtdh="http://schemas.microsoft.com/office/word/2020/wordml/sdtdatahash" xmlns:w16se="http://schemas.microsoft.com/office/word/2015/wordml/symex" xmlns:wpg="http://schemas.microsoft.com/office/word/2010/wordprocessingGroup" xmlns:wpi="http://schemas.microsoft.com/office/word/2010/wordprocessingInk" xmlns:wne="http://schemas.microsoft.com/office/word/2006/wordml" xmlns:wps="http://schemas.microsoft.com/office/word/2010/wordprocessingShape" mc:Ignorable="w14 w15 w16se w16cid w16 w16cex w16sdtdh wp14">
   <w:p>
     <w:pPr>
-      <w:pStyle w:val="Footer"/>
+      <w:pStyle w:val="Voettekst"/>
     </w:pPr>
   </w:p>
 </w:ftr>
@@ -1444,11 +1417,11 @@
   <w:footnote w:id="1">
     <w:p>
       <w:pPr>
-        <w:pStyle w:val="FootnoteText"/>
+        <w:pStyle w:val="Voetnoottekst"/>
       </w:pPr>
       <w:r>
         <w:rPr>
-          <w:rStyle w:val="FootnoteReference"/>
+          <w:rStyle w:val="Voetnootmarkering"/>
         </w:rPr>
         <w:footnoteRef/>
       </w:r>
@@ -1467,7 +1440,7 @@
 <w:hdr xmlns:wpc="http://schemas.microsoft.com/office/word/2010/wordprocessingCanvas" xmlns:cx="http://schemas.microsoft.com/office/drawing/2014/chartex" xmlns:cx1="http://schemas.microsoft.com/office/drawing/2015/9/8/chartex" xmlns:cx2="http://schemas.microsoft.com/office/drawing/2015/10/21/chartex" xmlns:cx3="http://schemas.microsoft.com/office/drawing/2016/5/9/chartex" xmlns:cx4="http://schemas.microsoft.com/office/drawing/2016/5/10/chartex" xmlns:cx5="http://schemas.microsoft.com/office/drawing/2016/5/11/chartex" xmlns:cx6="http://schemas.microsoft.com/office/drawing/2016/5/12/chartex" xmlns:cx7="http://schemas.microsoft.com/office/drawing/2016/5/13/chartex" xmlns:cx8="http://schemas.microsoft.com/office/drawing/2016/5/14/chartex" xmlns:mc="http://schemas.openxmlformats.org/markup-compatibility/2006" xmlns:aink="http://schemas.microsoft.com/office/drawing/2016/ink" xmlns:am3d="http://schemas.microsoft.com/office/drawing/2017/model3d" xmlns:o="urn:schemas-microsoft-com:office:office" xmlns:oel="http://schemas.microsoft.com/office/2019/extlst" xmlns:r="http://schemas.openxmlformats.org/officeDocument/2006/relationships" xmlns:m="http://schemas.openxmlformats.org/officeDocument/2006/math" xmlns:v="urn:schemas-microsoft-com:vml" xmlns:wp14="http://schemas.microsoft.com/office/word/2010/wordprocessingDrawing" xmlns:wp="http://schemas.openxmlformats.org/drawingml/2006/wordprocessingDrawing" xmlns:w10="urn:schemas-microsoft-com:office:word" xmlns:w="http://schemas.openxmlformats.org/wordprocessingml/2006/main" xmlns:w14="http://schemas.microsoft.com/office/word/2010/wordml" xmlns:w15="http://schemas.microsoft.com/office/word/2012/wordml" xmlns:w16cex="http://schemas.microsoft.com/office/word/2018/wordml/cex" xmlns:w16cid="http://schemas.microsoft.com/office/word/2016/wordml/cid" xmlns:w16="http://schemas.microsoft.com/office/word/2018/wordml" xmlns:w16sdtdh="http://schemas.microsoft.com/office/word/2020/wordml/sdtdatahash" xmlns:w16se="http://schemas.microsoft.com/office/word/2015/wordml/symex" xmlns:wpg="http://schemas.microsoft.com/office/word/2010/wordprocessingGroup" xmlns:wpi="http://schemas.microsoft.com/office/word/2010/wordprocessingInk" xmlns:wne="http://schemas.microsoft.com/office/word/2006/wordml" xmlns:wps="http://schemas.microsoft.com/office/word/2010/wordprocessingShape" mc:Ignorable="w14 w15 w16se w16cid w16 w16cex w16sdtdh wp14">
   <w:p>
     <w:pPr>
-      <w:pStyle w:val="Header"/>
+      <w:pStyle w:val="Koptekst"/>
     </w:pPr>
   </w:p>
 </w:hdr>
@@ -1576,7 +1549,7 @@
 <w:hdr xmlns:wpc="http://schemas.microsoft.com/office/word/2010/wordprocessingCanvas" xmlns:cx="http://schemas.microsoft.com/office/drawing/2014/chartex" xmlns:cx1="http://schemas.microsoft.com/office/drawing/2015/9/8/chartex" xmlns:cx2="http://schemas.microsoft.com/office/drawing/2015/10/21/chartex" xmlns:cx3="http://schemas.microsoft.com/office/drawing/2016/5/9/chartex" xmlns:cx4="http://schemas.microsoft.com/office/drawing/2016/5/10/chartex" xmlns:cx5="http://schemas.microsoft.com/office/drawing/2016/5/11/chartex" xmlns:cx6="http://schemas.microsoft.com/office/drawing/2016/5/12/chartex" xmlns:cx7="http://schemas.microsoft.com/office/drawing/2016/5/13/chartex" xmlns:cx8="http://schemas.microsoft.com/office/drawing/2016/5/14/chartex" xmlns:mc="http://schemas.openxmlformats.org/markup-compatibility/2006" xmlns:aink="http://schemas.microsoft.com/office/drawing/2016/ink" xmlns:am3d="http://schemas.microsoft.com/office/drawing/2017/model3d" xmlns:o="urn:schemas-microsoft-com:office:office" xmlns:oel="http://schemas.microsoft.com/office/2019/extlst" xmlns:r="http://schemas.openxmlformats.org/officeDocument/2006/relationships" xmlns:m="http://schemas.openxmlformats.org/officeDocument/2006/math" xmlns:v="urn:schemas-microsoft-com:vml" xmlns:wp14="http://schemas.microsoft.com/office/word/2010/wordprocessingDrawing" xmlns:wp="http://schemas.openxmlformats.org/drawingml/2006/wordprocessingDrawing" xmlns:w10="urn:schemas-microsoft-com:office:word" xmlns:w="http://schemas.openxmlformats.org/wordprocessingml/2006/main" xmlns:w14="http://schemas.microsoft.com/office/word/2010/wordml" xmlns:w15="http://schemas.microsoft.com/office/word/2012/wordml" xmlns:w16cex="http://schemas.microsoft.com/office/word/2018/wordml/cex" xmlns:w16cid="http://schemas.microsoft.com/office/word/2016/wordml/cid" xmlns:w16="http://schemas.microsoft.com/office/word/2018/wordml" xmlns:w16sdtdh="http://schemas.microsoft.com/office/word/2020/wordml/sdtdatahash" xmlns:w16se="http://schemas.microsoft.com/office/word/2015/wordml/symex" xmlns:wpg="http://schemas.microsoft.com/office/word/2010/wordprocessingGroup" xmlns:wpi="http://schemas.microsoft.com/office/word/2010/wordprocessingInk" xmlns:wne="http://schemas.microsoft.com/office/word/2006/wordml" xmlns:wps="http://schemas.microsoft.com/office/word/2010/wordprocessingShape" mc:Ignorable="w14 w15 w16se w16cid w16 w16cex w16sdtdh wp14">
   <w:p>
     <w:pPr>
-      <w:pStyle w:val="Header"/>
+      <w:pStyle w:val="Koptekst"/>
     </w:pPr>
   </w:p>
 </w:hdr>
@@ -1763,7 +1736,7 @@
     <w:lvl w:ilvl="0">
       <w:start w:val="1"/>
       <w:numFmt w:val="decimal"/>
-      <w:pStyle w:val="Heading1"/>
+      <w:pStyle w:val="Kop1"/>
       <w:lvlText w:val="%1"/>
       <w:lvlJc w:val="left"/>
       <w:pPr>
@@ -1773,7 +1746,7 @@
     <w:lvl w:ilvl="1">
       <w:start w:val="1"/>
       <w:numFmt w:val="decimal"/>
-      <w:pStyle w:val="Heading2"/>
+      <w:pStyle w:val="Kop2"/>
       <w:lvlText w:val="%1.%2"/>
       <w:lvlJc w:val="left"/>
       <w:pPr>
@@ -1783,7 +1756,7 @@
     <w:lvl w:ilvl="2">
       <w:start w:val="1"/>
       <w:numFmt w:val="decimal"/>
-      <w:pStyle w:val="Heading3"/>
+      <w:pStyle w:val="Kop3"/>
       <w:lvlText w:val="%1.%2.%3"/>
       <w:lvlJc w:val="left"/>
       <w:pPr>
@@ -1793,7 +1766,7 @@
     <w:lvl w:ilvl="3">
       <w:start w:val="1"/>
       <w:numFmt w:val="decimal"/>
-      <w:pStyle w:val="Heading4"/>
+      <w:pStyle w:val="Kop4"/>
       <w:lvlText w:val="%1.%2.%3.%4"/>
       <w:lvlJc w:val="left"/>
       <w:pPr>
@@ -1803,7 +1776,7 @@
     <w:lvl w:ilvl="4">
       <w:start w:val="1"/>
       <w:numFmt w:val="decimal"/>
-      <w:pStyle w:val="Heading5"/>
+      <w:pStyle w:val="Kop5"/>
       <w:lvlText w:val="%1.%2.%3.%4.%5"/>
       <w:lvlJc w:val="left"/>
       <w:pPr>
@@ -1813,7 +1786,7 @@
     <w:lvl w:ilvl="5">
       <w:start w:val="1"/>
       <w:numFmt w:val="decimal"/>
-      <w:pStyle w:val="Heading6"/>
+      <w:pStyle w:val="Kop6"/>
       <w:lvlText w:val="%1.%2.%3.%4.%5.%6"/>
       <w:lvlJc w:val="left"/>
       <w:pPr>
@@ -1823,7 +1796,7 @@
     <w:lvl w:ilvl="6">
       <w:start w:val="1"/>
       <w:numFmt w:val="decimal"/>
-      <w:pStyle w:val="Heading7"/>
+      <w:pStyle w:val="Kop7"/>
       <w:lvlText w:val="%1.%2.%3.%4.%5.%6.%7"/>
       <w:lvlJc w:val="left"/>
       <w:pPr>
@@ -1833,7 +1806,7 @@
     <w:lvl w:ilvl="7">
       <w:start w:val="1"/>
       <w:numFmt w:val="decimal"/>
-      <w:pStyle w:val="Heading8"/>
+      <w:pStyle w:val="Kop8"/>
       <w:lvlText w:val="%1.%2.%3.%4.%5.%6.%7.%8"/>
       <w:lvlJc w:val="left"/>
       <w:pPr>
@@ -1843,7 +1816,7 @@
     <w:lvl w:ilvl="8">
       <w:start w:val="1"/>
       <w:numFmt w:val="decimal"/>
-      <w:pStyle w:val="Heading9"/>
+      <w:pStyle w:val="Kop9"/>
       <w:lvlText w:val="%1.%2.%3.%4.%5.%6.%7.%8.%9"/>
       <w:lvlJc w:val="left"/>
       <w:pPr>
@@ -2255,7 +2228,7 @@
     <w:lsdException w:name="Unresolved Mention" w:semiHidden="1" w:unhideWhenUsed="1"/>
     <w:lsdException w:name="Smart Link" w:semiHidden="1" w:unhideWhenUsed="1"/>
   </w:latentStyles>
-  <w:style w:type="paragraph" w:default="1" w:styleId="Normal">
+  <w:style w:type="paragraph" w:default="1" w:styleId="Standaard">
     <w:name w:val="Normal"/>
     <w:qFormat/>
     <w:rsid w:val="005052DE"/>
@@ -2263,11 +2236,11 @@
       <w:sz w:val="20"/>
     </w:rPr>
   </w:style>
-  <w:style w:type="paragraph" w:styleId="Heading1">
+  <w:style w:type="paragraph" w:styleId="Kop1">
     <w:name w:val="heading 1"/>
-    <w:basedOn w:val="Normal"/>
-    <w:next w:val="Normal"/>
-    <w:link w:val="Heading1Char"/>
+    <w:basedOn w:val="Standaard"/>
+    <w:next w:val="Standaard"/>
+    <w:link w:val="Kop1Char"/>
     <w:uiPriority w:val="9"/>
     <w:qFormat/>
     <w:rsid w:val="00947FED"/>
@@ -2288,11 +2261,11 @@
       <w:szCs w:val="28"/>
     </w:rPr>
   </w:style>
-  <w:style w:type="paragraph" w:styleId="Heading2">
+  <w:style w:type="paragraph" w:styleId="Kop2">
     <w:name w:val="heading 2"/>
-    <w:basedOn w:val="Normal"/>
-    <w:next w:val="Normal"/>
-    <w:link w:val="Heading2Char"/>
+    <w:basedOn w:val="Standaard"/>
+    <w:next w:val="Standaard"/>
+    <w:link w:val="Kop2Char"/>
     <w:uiPriority w:val="9"/>
     <w:unhideWhenUsed/>
     <w:qFormat/>
@@ -2315,11 +2288,11 @@
       <w:szCs w:val="26"/>
     </w:rPr>
   </w:style>
-  <w:style w:type="paragraph" w:styleId="Heading3">
+  <w:style w:type="paragraph" w:styleId="Kop3">
     <w:name w:val="heading 3"/>
-    <w:basedOn w:val="Normal"/>
-    <w:next w:val="Normal"/>
-    <w:link w:val="Heading3Char"/>
+    <w:basedOn w:val="Standaard"/>
+    <w:next w:val="Standaard"/>
+    <w:link w:val="Kop3Char"/>
     <w:uiPriority w:val="9"/>
     <w:unhideWhenUsed/>
     <w:qFormat/>
@@ -2342,11 +2315,11 @@
       <w:szCs w:val="22"/>
     </w:rPr>
   </w:style>
-  <w:style w:type="paragraph" w:styleId="Heading4">
+  <w:style w:type="paragraph" w:styleId="Kop4">
     <w:name w:val="heading 4"/>
-    <w:basedOn w:val="Normal"/>
-    <w:next w:val="Normal"/>
-    <w:link w:val="Heading4Char"/>
+    <w:basedOn w:val="Standaard"/>
+    <w:next w:val="Standaard"/>
+    <w:link w:val="Kop4Char"/>
     <w:uiPriority w:val="9"/>
     <w:semiHidden/>
     <w:unhideWhenUsed/>
@@ -2373,11 +2346,11 @@
       <w:szCs w:val="22"/>
     </w:rPr>
   </w:style>
-  <w:style w:type="paragraph" w:styleId="Heading5">
+  <w:style w:type="paragraph" w:styleId="Kop5">
     <w:name w:val="heading 5"/>
-    <w:basedOn w:val="Normal"/>
-    <w:next w:val="Normal"/>
-    <w:link w:val="Heading5Char"/>
+    <w:basedOn w:val="Standaard"/>
+    <w:next w:val="Standaard"/>
+    <w:link w:val="Kop5Char"/>
     <w:uiPriority w:val="9"/>
     <w:semiHidden/>
     <w:unhideWhenUsed/>
@@ -2400,11 +2373,11 @@
       <w:szCs w:val="22"/>
     </w:rPr>
   </w:style>
-  <w:style w:type="paragraph" w:styleId="Heading6">
+  <w:style w:type="paragraph" w:styleId="Kop6">
     <w:name w:val="heading 6"/>
-    <w:basedOn w:val="Normal"/>
-    <w:next w:val="Normal"/>
-    <w:link w:val="Heading6Char"/>
+    <w:basedOn w:val="Standaard"/>
+    <w:next w:val="Standaard"/>
+    <w:link w:val="Kop6Char"/>
     <w:uiPriority w:val="9"/>
     <w:semiHidden/>
     <w:unhideWhenUsed/>
@@ -2429,11 +2402,11 @@
       <w:szCs w:val="22"/>
     </w:rPr>
   </w:style>
-  <w:style w:type="paragraph" w:styleId="Heading7">
+  <w:style w:type="paragraph" w:styleId="Kop7">
     <w:name w:val="heading 7"/>
-    <w:basedOn w:val="Normal"/>
-    <w:next w:val="Normal"/>
-    <w:link w:val="Heading7Char"/>
+    <w:basedOn w:val="Standaard"/>
+    <w:next w:val="Standaard"/>
+    <w:link w:val="Kop7Char"/>
     <w:uiPriority w:val="9"/>
     <w:semiHidden/>
     <w:unhideWhenUsed/>
@@ -2458,11 +2431,11 @@
       <w:szCs w:val="22"/>
     </w:rPr>
   </w:style>
-  <w:style w:type="paragraph" w:styleId="Heading8">
+  <w:style w:type="paragraph" w:styleId="Kop8">
     <w:name w:val="heading 8"/>
-    <w:basedOn w:val="Normal"/>
-    <w:next w:val="Normal"/>
-    <w:link w:val="Heading8Char"/>
+    <w:basedOn w:val="Standaard"/>
+    <w:next w:val="Standaard"/>
+    <w:link w:val="Kop8Char"/>
     <w:uiPriority w:val="9"/>
     <w:semiHidden/>
     <w:unhideWhenUsed/>
@@ -2484,11 +2457,11 @@
       <w:szCs w:val="20"/>
     </w:rPr>
   </w:style>
-  <w:style w:type="paragraph" w:styleId="Heading9">
+  <w:style w:type="paragraph" w:styleId="Kop9">
     <w:name w:val="heading 9"/>
-    <w:basedOn w:val="Normal"/>
-    <w:next w:val="Normal"/>
-    <w:link w:val="Heading9Char"/>
+    <w:basedOn w:val="Standaard"/>
+    <w:next w:val="Standaard"/>
+    <w:link w:val="Kop9Char"/>
     <w:uiPriority w:val="9"/>
     <w:semiHidden/>
     <w:unhideWhenUsed/>
@@ -2512,13 +2485,13 @@
       <w:szCs w:val="20"/>
     </w:rPr>
   </w:style>
-  <w:style w:type="character" w:default="1" w:styleId="DefaultParagraphFont">
+  <w:style w:type="character" w:default="1" w:styleId="Standaardalinea-lettertype">
     <w:name w:val="Default Paragraph Font"/>
     <w:uiPriority w:val="1"/>
     <w:semiHidden/>
     <w:unhideWhenUsed/>
   </w:style>
-  <w:style w:type="table" w:default="1" w:styleId="TableNormal">
+  <w:style w:type="table" w:default="1" w:styleId="Standaardtabel">
     <w:name w:val="Normal Table"/>
     <w:uiPriority w:val="99"/>
     <w:semiHidden/>
@@ -2533,15 +2506,15 @@
       </w:tblCellMar>
     </w:tblPr>
   </w:style>
-  <w:style w:type="numbering" w:default="1" w:styleId="NoList">
+  <w:style w:type="numbering" w:default="1" w:styleId="Geenlijst">
     <w:name w:val="No List"/>
     <w:uiPriority w:val="99"/>
     <w:semiHidden/>
     <w:unhideWhenUsed/>
   </w:style>
-  <w:style w:type="table" w:styleId="TableGrid">
+  <w:style w:type="table" w:styleId="Tabelraster">
     <w:name w:val="Table Grid"/>
-    <w:basedOn w:val="TableNormal"/>
+    <w:basedOn w:val="Standaardtabel"/>
     <w:uiPriority w:val="39"/>
     <w:rsid w:val="005052DE"/>
     <w:tblPr>
@@ -2555,9 +2528,9 @@
       </w:tblBorders>
     </w:tblPr>
   </w:style>
-  <w:style w:type="paragraph" w:styleId="ListParagraph">
+  <w:style w:type="paragraph" w:styleId="Lijstalinea">
     <w:name w:val="List Paragraph"/>
-    <w:basedOn w:val="Normal"/>
+    <w:basedOn w:val="Standaard"/>
     <w:uiPriority w:val="34"/>
     <w:qFormat/>
     <w:rsid w:val="0003330A"/>
@@ -2566,9 +2539,9 @@
       <w:contextualSpacing/>
     </w:pPr>
   </w:style>
-  <w:style w:type="character" w:styleId="PlaceholderText">
+  <w:style w:type="character" w:styleId="Tekstvantijdelijkeaanduiding">
     <w:name w:val="Placeholder Text"/>
-    <w:basedOn w:val="DefaultParagraphFont"/>
+    <w:basedOn w:val="Standaardalinea-lettertype"/>
     <w:uiPriority w:val="99"/>
     <w:semiHidden/>
     <w:rsid w:val="00CD53F6"/>
@@ -2576,10 +2549,10 @@
       <w:color w:val="808080"/>
     </w:rPr>
   </w:style>
-  <w:style w:type="paragraph" w:styleId="Header">
+  <w:style w:type="paragraph" w:styleId="Koptekst">
     <w:name w:val="header"/>
-    <w:basedOn w:val="Normal"/>
-    <w:link w:val="HeaderChar"/>
+    <w:basedOn w:val="Standaard"/>
+    <w:link w:val="KoptekstChar"/>
     <w:uiPriority w:val="99"/>
     <w:unhideWhenUsed/>
     <w:rsid w:val="00162E1B"/>
@@ -2590,20 +2563,20 @@
       </w:tabs>
     </w:pPr>
   </w:style>
-  <w:style w:type="character" w:customStyle="1" w:styleId="HeaderChar">
-    <w:name w:val="Header Char"/>
-    <w:basedOn w:val="DefaultParagraphFont"/>
-    <w:link w:val="Header"/>
+  <w:style w:type="character" w:customStyle="1" w:styleId="KoptekstChar">
+    <w:name w:val="Koptekst Char"/>
+    <w:basedOn w:val="Standaardalinea-lettertype"/>
+    <w:link w:val="Koptekst"/>
     <w:uiPriority w:val="99"/>
     <w:rsid w:val="00162E1B"/>
     <w:rPr>
       <w:sz w:val="20"/>
     </w:rPr>
   </w:style>
-  <w:style w:type="paragraph" w:styleId="Footer">
+  <w:style w:type="paragraph" w:styleId="Voettekst">
     <w:name w:val="footer"/>
-    <w:basedOn w:val="Normal"/>
-    <w:link w:val="FooterChar"/>
+    <w:basedOn w:val="Standaard"/>
+    <w:link w:val="VoettekstChar"/>
     <w:uiPriority w:val="99"/>
     <w:unhideWhenUsed/>
     <w:rsid w:val="00162E1B"/>
@@ -2614,28 +2587,28 @@
       </w:tabs>
     </w:pPr>
   </w:style>
-  <w:style w:type="character" w:customStyle="1" w:styleId="FooterChar">
-    <w:name w:val="Footer Char"/>
-    <w:basedOn w:val="DefaultParagraphFont"/>
-    <w:link w:val="Footer"/>
+  <w:style w:type="character" w:customStyle="1" w:styleId="VoettekstChar">
+    <w:name w:val="Voettekst Char"/>
+    <w:basedOn w:val="Standaardalinea-lettertype"/>
+    <w:link w:val="Voettekst"/>
     <w:uiPriority w:val="99"/>
     <w:rsid w:val="00162E1B"/>
     <w:rPr>
       <w:sz w:val="20"/>
     </w:rPr>
   </w:style>
-  <w:style w:type="character" w:styleId="PageNumber">
+  <w:style w:type="character" w:styleId="Paginanummer">
     <w:name w:val="page number"/>
-    <w:basedOn w:val="DefaultParagraphFont"/>
+    <w:basedOn w:val="Standaardalinea-lettertype"/>
     <w:uiPriority w:val="99"/>
     <w:semiHidden/>
     <w:unhideWhenUsed/>
     <w:rsid w:val="0002040B"/>
   </w:style>
-  <w:style w:type="character" w:customStyle="1" w:styleId="Heading1Char">
-    <w:name w:val="Heading 1 Char"/>
-    <w:basedOn w:val="DefaultParagraphFont"/>
-    <w:link w:val="Heading1"/>
+  <w:style w:type="character" w:customStyle="1" w:styleId="Kop1Char">
+    <w:name w:val="Kop 1 Char"/>
+    <w:basedOn w:val="Standaardalinea-lettertype"/>
+    <w:link w:val="Kop1"/>
     <w:uiPriority w:val="9"/>
     <w:rsid w:val="00947FED"/>
     <w:rPr>
@@ -2646,10 +2619,10 @@
       <w:lang w:val="nl-NL"/>
     </w:rPr>
   </w:style>
-  <w:style w:type="character" w:customStyle="1" w:styleId="Heading2Char">
-    <w:name w:val="Heading 2 Char"/>
-    <w:basedOn w:val="DefaultParagraphFont"/>
-    <w:link w:val="Heading2"/>
+  <w:style w:type="character" w:customStyle="1" w:styleId="Kop2Char">
+    <w:name w:val="Kop 2 Char"/>
+    <w:basedOn w:val="Standaardalinea-lettertype"/>
+    <w:link w:val="Kop2"/>
     <w:uiPriority w:val="9"/>
     <w:rsid w:val="00947FED"/>
     <w:rPr>
@@ -2661,10 +2634,10 @@
       <w:lang w:val="nl-NL"/>
     </w:rPr>
   </w:style>
-  <w:style w:type="character" w:customStyle="1" w:styleId="Heading3Char">
-    <w:name w:val="Heading 3 Char"/>
-    <w:basedOn w:val="DefaultParagraphFont"/>
-    <w:link w:val="Heading3"/>
+  <w:style w:type="character" w:customStyle="1" w:styleId="Kop3Char">
+    <w:name w:val="Kop 3 Char"/>
+    <w:basedOn w:val="Standaardalinea-lettertype"/>
+    <w:link w:val="Kop3"/>
     <w:uiPriority w:val="9"/>
     <w:rsid w:val="00947FED"/>
     <w:rPr>
@@ -2676,10 +2649,10 @@
       <w:lang w:val="nl-NL"/>
     </w:rPr>
   </w:style>
-  <w:style w:type="character" w:customStyle="1" w:styleId="Heading4Char">
-    <w:name w:val="Heading 4 Char"/>
-    <w:basedOn w:val="DefaultParagraphFont"/>
-    <w:link w:val="Heading4"/>
+  <w:style w:type="character" w:customStyle="1" w:styleId="Kop4Char">
+    <w:name w:val="Kop 4 Char"/>
+    <w:basedOn w:val="Standaardalinea-lettertype"/>
+    <w:link w:val="Kop4"/>
     <w:uiPriority w:val="9"/>
     <w:semiHidden/>
     <w:rsid w:val="00947FED"/>
@@ -2695,10 +2668,10 @@
       <w:lang w:val="nl-NL"/>
     </w:rPr>
   </w:style>
-  <w:style w:type="character" w:customStyle="1" w:styleId="Heading5Char">
-    <w:name w:val="Heading 5 Char"/>
-    <w:basedOn w:val="DefaultParagraphFont"/>
-    <w:link w:val="Heading5"/>
+  <w:style w:type="character" w:customStyle="1" w:styleId="Kop5Char">
+    <w:name w:val="Kop 5 Char"/>
+    <w:basedOn w:val="Standaardalinea-lettertype"/>
+    <w:link w:val="Kop5"/>
     <w:uiPriority w:val="9"/>
     <w:semiHidden/>
     <w:rsid w:val="00947FED"/>
@@ -2710,10 +2683,10 @@
       <w:lang w:val="nl-NL"/>
     </w:rPr>
   </w:style>
-  <w:style w:type="character" w:customStyle="1" w:styleId="Heading6Char">
-    <w:name w:val="Heading 6 Char"/>
-    <w:basedOn w:val="DefaultParagraphFont"/>
-    <w:link w:val="Heading6"/>
+  <w:style w:type="character" w:customStyle="1" w:styleId="Kop6Char">
+    <w:name w:val="Kop 6 Char"/>
+    <w:basedOn w:val="Standaardalinea-lettertype"/>
+    <w:link w:val="Kop6"/>
     <w:uiPriority w:val="9"/>
     <w:semiHidden/>
     <w:rsid w:val="00947FED"/>
@@ -2727,10 +2700,10 @@
       <w:lang w:val="nl-NL"/>
     </w:rPr>
   </w:style>
-  <w:style w:type="character" w:customStyle="1" w:styleId="Heading7Char">
-    <w:name w:val="Heading 7 Char"/>
-    <w:basedOn w:val="DefaultParagraphFont"/>
-    <w:link w:val="Heading7"/>
+  <w:style w:type="character" w:customStyle="1" w:styleId="Kop7Char">
+    <w:name w:val="Kop 7 Char"/>
+    <w:basedOn w:val="Standaardalinea-lettertype"/>
+    <w:link w:val="Kop7"/>
     <w:uiPriority w:val="9"/>
     <w:semiHidden/>
     <w:rsid w:val="00947FED"/>
@@ -2744,10 +2717,10 @@
       <w:lang w:val="nl-NL"/>
     </w:rPr>
   </w:style>
-  <w:style w:type="character" w:customStyle="1" w:styleId="Heading8Char">
-    <w:name w:val="Heading 8 Char"/>
-    <w:basedOn w:val="DefaultParagraphFont"/>
-    <w:link w:val="Heading8"/>
+  <w:style w:type="character" w:customStyle="1" w:styleId="Kop8Char">
+    <w:name w:val="Kop 8 Char"/>
+    <w:basedOn w:val="Standaardalinea-lettertype"/>
+    <w:link w:val="Kop8"/>
     <w:uiPriority w:val="9"/>
     <w:semiHidden/>
     <w:rsid w:val="00947FED"/>
@@ -2759,10 +2732,10 @@
       <w:lang w:val="nl-NL"/>
     </w:rPr>
   </w:style>
-  <w:style w:type="character" w:customStyle="1" w:styleId="Heading9Char">
-    <w:name w:val="Heading 9 Char"/>
-    <w:basedOn w:val="DefaultParagraphFont"/>
-    <w:link w:val="Heading9"/>
+  <w:style w:type="character" w:customStyle="1" w:styleId="Kop9Char">
+    <w:name w:val="Kop 9 Char"/>
+    <w:basedOn w:val="Standaardalinea-lettertype"/>
+    <w:link w:val="Kop9"/>
     <w:uiPriority w:val="9"/>
     <w:semiHidden/>
     <w:rsid w:val="00947FED"/>
@@ -2776,10 +2749,10 @@
       <w:lang w:val="nl-NL"/>
     </w:rPr>
   </w:style>
-  <w:style w:type="paragraph" w:styleId="FootnoteText">
+  <w:style w:type="paragraph" w:styleId="Voetnoottekst">
     <w:name w:val="footnote text"/>
-    <w:basedOn w:val="Normal"/>
-    <w:link w:val="FootnoteTextChar"/>
+    <w:basedOn w:val="Standaard"/>
+    <w:link w:val="VoetnoottekstChar"/>
     <w:uiPriority w:val="99"/>
     <w:semiHidden/>
     <w:unhideWhenUsed/>
@@ -2788,10 +2761,10 @@
       <w:szCs w:val="20"/>
     </w:rPr>
   </w:style>
-  <w:style w:type="character" w:customStyle="1" w:styleId="FootnoteTextChar">
-    <w:name w:val="Footnote Text Char"/>
-    <w:basedOn w:val="DefaultParagraphFont"/>
-    <w:link w:val="FootnoteText"/>
+  <w:style w:type="character" w:customStyle="1" w:styleId="VoetnoottekstChar">
+    <w:name w:val="Voetnoottekst Char"/>
+    <w:basedOn w:val="Standaardalinea-lettertype"/>
+    <w:link w:val="Voetnoottekst"/>
     <w:uiPriority w:val="99"/>
     <w:semiHidden/>
     <w:rsid w:val="0040030B"/>
@@ -2800,9 +2773,9 @@
       <w:szCs w:val="20"/>
     </w:rPr>
   </w:style>
-  <w:style w:type="character" w:styleId="FootnoteReference">
+  <w:style w:type="character" w:styleId="Voetnootmarkering">
     <w:name w:val="footnote reference"/>
-    <w:basedOn w:val="DefaultParagraphFont"/>
+    <w:basedOn w:val="Standaardalinea-lettertype"/>
     <w:uiPriority w:val="99"/>
     <w:semiHidden/>
     <w:unhideWhenUsed/>
@@ -2839,7 +2812,7 @@
           </w:pPr>
           <w:r>
             <w:rPr>
-              <w:rStyle w:val="PlaceholderText"/>
+              <w:rStyle w:val="Tekstvantijdelijkeaanduiding"/>
               <w:b/>
               <w:lang w:val="en-US"/>
             </w:rPr>
@@ -2870,7 +2843,7 @@
           </w:pPr>
           <w:r>
             <w:rPr>
-              <w:rStyle w:val="PlaceholderText"/>
+              <w:rStyle w:val="Tekstvantijdelijkeaanduiding"/>
               <w:b/>
               <w:lang w:val="en-US"/>
             </w:rPr>
@@ -2890,7 +2863,7 @@
     <w:charset w:val="00"/>
     <w:family w:val="swiss"/>
     <w:pitch w:val="variable"/>
-    <w:sig w:usb0="E4002EFF" w:usb1="C000247B" w:usb2="00000009" w:usb3="00000000" w:csb0="000001FF" w:csb1="00000000"/>
+    <w:sig w:usb0="E4002EFF" w:usb1="C200247B" w:usb2="00000009" w:usb3="00000000" w:csb0="000001FF" w:csb1="00000000"/>
   </w:font>
   <w:font w:name="Times New Roman">
     <w:panose1 w:val="02020603050405020304"/>
@@ -2904,7 +2877,7 @@
     <w:charset w:val="00"/>
     <w:family w:val="swiss"/>
     <w:pitch w:val="variable"/>
-    <w:sig w:usb0="E4002EFF" w:usb1="C000247B" w:usb2="00000009" w:usb3="00000000" w:csb0="000001FF" w:csb1="00000000"/>
+    <w:sig w:usb0="E4002EFF" w:usb1="C200247B" w:usb2="00000009" w:usb3="00000000" w:csb0="000001FF" w:csb1="00000000"/>
   </w:font>
 </w:fonts>
 </file>
@@ -2929,6 +2902,7 @@
     <w:rsid w:val="000416B5"/>
     <w:rsid w:val="00202E2E"/>
     <w:rsid w:val="00621C16"/>
+    <w:rsid w:val="00D32BF2"/>
     <w:rsid w:val="00E33901"/>
     <w:rsid w:val="00E373D3"/>
     <w:rsid w:val="00EE1839"/>
@@ -3347,17 +3321,17 @@
     <w:lsdException w:name="Unresolved Mention" w:semiHidden="1" w:unhideWhenUsed="1"/>
     <w:lsdException w:name="Smart Link" w:semiHidden="1" w:unhideWhenUsed="1"/>
   </w:latentStyles>
-  <w:style w:type="paragraph" w:default="1" w:styleId="Normal">
+  <w:style w:type="paragraph" w:default="1" w:styleId="Standaard">
     <w:name w:val="Normal"/>
     <w:qFormat/>
   </w:style>
-  <w:style w:type="character" w:default="1" w:styleId="DefaultParagraphFont">
+  <w:style w:type="character" w:default="1" w:styleId="Standaardalinea-lettertype">
     <w:name w:val="Default Paragraph Font"/>
     <w:uiPriority w:val="1"/>
     <w:semiHidden/>
     <w:unhideWhenUsed/>
   </w:style>
-  <w:style w:type="table" w:default="1" w:styleId="TableNormal">
+  <w:style w:type="table" w:default="1" w:styleId="Standaardtabel">
     <w:name w:val="Normal Table"/>
     <w:uiPriority w:val="99"/>
     <w:semiHidden/>
@@ -3372,15 +3346,15 @@
       </w:tblCellMar>
     </w:tblPr>
   </w:style>
-  <w:style w:type="numbering" w:default="1" w:styleId="NoList">
+  <w:style w:type="numbering" w:default="1" w:styleId="Geenlijst">
     <w:name w:val="No List"/>
     <w:uiPriority w:val="99"/>
     <w:semiHidden/>
     <w:unhideWhenUsed/>
   </w:style>
-  <w:style w:type="character" w:styleId="PlaceholderText">
+  <w:style w:type="character" w:styleId="Tekstvantijdelijkeaanduiding">
     <w:name w:val="Placeholder Text"/>
-    <w:basedOn w:val="DefaultParagraphFont"/>
+    <w:basedOn w:val="Standaardalinea-lettertype"/>
     <w:uiPriority w:val="99"/>
     <w:semiHidden/>
     <w:rsid w:val="00202E2E"/>
@@ -3702,15 +3676,6 @@
 </file>
 
 <file path=customXml/item1.xml><?xml version="1.0" encoding="utf-8"?>
-<?mso-contentType ?>
-<FormTemplates xmlns="http://schemas.microsoft.com/sharepoint/v3/contenttype/forms">
-  <Display>DocumentLibraryForm</Display>
-  <Edit>DocumentLibraryForm</Edit>
-  <New>DocumentLibraryForm</New>
-</FormTemplates>
-</file>
-
-<file path=customXml/item2.xml><?xml version="1.0" encoding="utf-8"?>
 <p:properties xmlns:p="http://schemas.microsoft.com/office/2006/metadata/properties" xmlns:xsi="http://www.w3.org/2001/XMLSchema-instance" xmlns:pc="http://schemas.microsoft.com/office/infopath/2007/PartnerControls">
   <documentManagement>
     <TaxCatchAll xmlns="f2576369-ba53-4936-a3c0-7f0d82fb7778" xsi:nil="true"/>
@@ -3721,11 +3686,16 @@
 </p:properties>
 </file>
 
-<file path=customXml/item3.xml><?xml version="1.0" encoding="utf-8"?>
-<b:Sources xmlns:b="http://schemas.openxmlformats.org/officeDocument/2006/bibliography" xmlns="http://schemas.openxmlformats.org/officeDocument/2006/bibliography" SelectedStyle="/APASixthEditionOfficeOnline.xsl" StyleName="APA" Version="6"/>
+<file path=customXml/item2.xml><?xml version="1.0" encoding="utf-8"?>
+<?mso-contentType ?>
+<FormTemplates xmlns="http://schemas.microsoft.com/sharepoint/v3/contenttype/forms">
+  <Display>DocumentLibraryForm</Display>
+  <Edit>DocumentLibraryForm</Edit>
+  <New>DocumentLibraryForm</New>
+</FormTemplates>
 </file>
 
-<file path=customXml/item4.xml><?xml version="1.0" encoding="utf-8"?>
+<file path=customXml/item3.xml><?xml version="1.0" encoding="utf-8"?>
 <ct:contentTypeSchema xmlns:ct="http://schemas.microsoft.com/office/2006/metadata/contentType" xmlns:ma="http://schemas.microsoft.com/office/2006/metadata/properties/metaAttributes" ct:_="" ma:_="" ma:contentTypeName="Document" ma:contentTypeID="0x010100AFFE6DEBB739B542B8FEAA2044EF31A3" ma:contentTypeVersion="17" ma:contentTypeDescription="Een nieuw document maken." ma:contentTypeScope="" ma:versionID="203f714213f9939ffdb9d12666e4ed24">
   <xsd:schema xmlns:xsd="http://www.w3.org/2001/XMLSchema" xmlns:xs="http://www.w3.org/2001/XMLSchema" xmlns:p="http://schemas.microsoft.com/office/2006/metadata/properties" xmlns:ns2="1bfdbfac-d942-47c5-b103-12b890db419b" xmlns:ns3="f2576369-ba53-4936-a3c0-7f0d82fb7778" targetNamespace="http://schemas.microsoft.com/office/2006/metadata/properties" ma:root="true" ma:fieldsID="1026762a0c59493e2a3d7946b4380e53" ns2:_="" ns3:_="">
     <xsd:import namespace="1bfdbfac-d942-47c5-b103-12b890db419b"/>
@@ -3974,15 +3944,11 @@
 </ct:contentTypeSchema>
 </file>
 
-<file path=customXml/itemProps1.xml><?xml version="1.0" encoding="utf-8"?>
-<ds:datastoreItem xmlns:ds="http://schemas.openxmlformats.org/officeDocument/2006/customXml" ds:itemID="{9EEB3BA3-7650-431B-8483-BACFF4573995}">
-  <ds:schemaRefs>
-    <ds:schemaRef ds:uri="http://schemas.microsoft.com/sharepoint/v3/contenttype/forms"/>
-  </ds:schemaRefs>
-</ds:datastoreItem>
+<file path=customXml/item4.xml><?xml version="1.0" encoding="utf-8"?>
+<b:Sources xmlns:b="http://schemas.openxmlformats.org/officeDocument/2006/bibliography" xmlns="http://schemas.openxmlformats.org/officeDocument/2006/bibliography" SelectedStyle="/APASixthEditionOfficeOnline.xsl" StyleName="APA" Version="6"/>
 </file>
 
-<file path=customXml/itemProps2.xml><?xml version="1.0" encoding="utf-8"?>
+<file path=customXml/itemProps1.xml><?xml version="1.0" encoding="utf-8"?>
 <ds:datastoreItem xmlns:ds="http://schemas.openxmlformats.org/officeDocument/2006/customXml" ds:itemID="{735532A3-81C3-4DE8-BBD6-06BBCC9C46F7}">
   <ds:schemaRefs>
     <ds:schemaRef ds:uri="http://schemas.microsoft.com/office/2006/metadata/properties"/>
@@ -3993,14 +3959,37 @@
 </ds:datastoreItem>
 </file>
 
+<file path=customXml/itemProps2.xml><?xml version="1.0" encoding="utf-8"?>
+<ds:datastoreItem xmlns:ds="http://schemas.openxmlformats.org/officeDocument/2006/customXml" ds:itemID="{9EEB3BA3-7650-431B-8483-BACFF4573995}">
+  <ds:schemaRefs>
+    <ds:schemaRef ds:uri="http://schemas.microsoft.com/sharepoint/v3/contenttype/forms"/>
+  </ds:schemaRefs>
+</ds:datastoreItem>
+</file>
+
 <file path=customXml/itemProps3.xml><?xml version="1.0" encoding="utf-8"?>
+<ds:datastoreItem xmlns:ds="http://schemas.openxmlformats.org/officeDocument/2006/customXml" ds:itemID="{AB873428-9B5D-47A0-B173-20D3B1D57E30}">
+  <ds:schemaRefs>
+    <ds:schemaRef ds:uri="http://schemas.microsoft.com/office/2006/metadata/contentType"/>
+    <ds:schemaRef ds:uri="http://schemas.microsoft.com/office/2006/metadata/properties/metaAttributes"/>
+    <ds:schemaRef ds:uri="http://www.w3.org/2001/XMLSchema"/>
+    <ds:schemaRef ds:uri="http://schemas.microsoft.com/office/2006/metadata/properties"/>
+    <ds:schemaRef ds:uri="1bfdbfac-d942-47c5-b103-12b890db419b"/>
+    <ds:schemaRef ds:uri="f2576369-ba53-4936-a3c0-7f0d82fb7778"/>
+    <ds:schemaRef ds:uri="http://schemas.microsoft.com/office/2006/documentManagement/types"/>
+    <ds:schemaRef ds:uri="http://schemas.microsoft.com/office/infopath/2007/PartnerControls"/>
+    <ds:schemaRef ds:uri="http://schemas.openxmlformats.org/package/2006/metadata/core-properties"/>
+    <ds:schemaRef ds:uri="http://purl.org/dc/elements/1.1/"/>
+    <ds:schemaRef ds:uri="http://purl.org/dc/terms/"/>
+    <ds:schemaRef ds:uri="http://schemas.microsoft.com/internal/obd"/>
+  </ds:schemaRefs>
+</ds:datastoreItem>
+</file>
+
+<file path=customXml/itemProps4.xml><?xml version="1.0" encoding="utf-8"?>
 <ds:datastoreItem xmlns:ds="http://schemas.openxmlformats.org/officeDocument/2006/customXml" ds:itemID="{10CA8A89-29A4-4942-AB64-34D6B94CC75B}">
   <ds:schemaRefs>
     <ds:schemaRef ds:uri="http://schemas.openxmlformats.org/officeDocument/2006/bibliography"/>
   </ds:schemaRefs>
 </ds:datastoreItem>
-</file>
-
-<file path=customXml/itemProps4.xml><?xml version="1.0" encoding="utf-8"?>
-<ds:datastoreItem xmlns:ds="http://schemas.openxmlformats.org/officeDocument/2006/customXml" ds:itemID="{AB873428-9B5D-47A0-B173-20D3B1D57E30}"/>
 </file>
</xml_diff>